<commit_message>
Integrate studyId at data-provider
- Added studyId to consent form and extracting logic
- Fix os import in worker

Signed-off-by: Marcus Brandenburger <bur@zurich.ibm.com>
</commit_message>
<xml_diff>
--- a/samples/demos/irb/data-provider/service/pdf/Patient Consent Form.docx
+++ b/samples/demos/irb/data-provider/service/pdf/Patient Consent Form.docx
@@ -6,12 +6,12 @@
       <w:pPr>
         <w:pStyle w:val="Title"/>
         <w:rPr>
-          <w:lang w:val="fr-CH"/>
-        </w:rPr>
-      </w:pPr>
-      <w:r>
-        <w:rPr>
-          <w:lang w:val="fr-CH"/>
+          <w:lang w:val="en-US"/>
+        </w:rPr>
+      </w:pPr>
+      <w:r>
+        <w:rPr>
+          <w:lang w:val="en-US"/>
         </w:rPr>
         <w:t>Patient Consent Form</w:t>
       </w:r>
@@ -19,7 +19,7 @@
     <w:p>
       <w:pPr>
         <w:rPr>
-          <w:lang w:val="fr-CH"/>
+          <w:lang w:val="en-US"/>
         </w:rPr>
       </w:pPr>
     </w:p>
@@ -27,18 +27,18 @@
       <w:pPr>
         <w:pStyle w:val="Heading1"/>
         <w:rPr>
-          <w:lang w:val="fr-CH"/>
-        </w:rPr>
-      </w:pPr>
-      <w:r>
-        <w:rPr>
-          <w:lang w:val="fr-CH"/>
+          <w:lang w:val="en-US"/>
+        </w:rPr>
+      </w:pPr>
+      <w:r>
+        <w:rPr>
+          <w:lang w:val="en-US"/>
         </w:rPr>
         <w:t>Patient</w:t>
       </w:r>
       <w:r>
         <w:rPr>
-          <w:lang w:val="fr-CH"/>
+          <w:lang w:val="en-US"/>
         </w:rPr>
         <w:t xml:space="preserve"> Information</w:t>
       </w:r>
@@ -53,13 +53,13 @@
         <w:rPr>
           <w:lang w:val="en-US"/>
         </w:rPr>
-        <w:t>Patient Id</w:t>
-      </w:r>
-      <w:r>
-        <w:rPr>
-          <w:lang w:val="en-US"/>
-        </w:rPr>
-        <w:t>:</w:t>
+        <w:t>Study Id:</w:t>
+      </w:r>
+      <w:r>
+        <w:rPr>
+          <w:lang w:val="en-US"/>
+        </w:rPr>
+        <w:tab/>
       </w:r>
       <w:r>
         <w:rPr>
@@ -101,6 +101,67 @@
         <w:rPr>
           <w:lang w:val="en-US"/>
         </w:rPr>
+        <w:t>1</w:t>
+      </w:r>
+      <w:r>
+        <w:rPr>
+          <w:lang w:val="en-US"/>
+        </w:rPr>
+        <w:fldChar w:fldCharType="end"/>
+      </w:r>
+    </w:p>
+    <w:p>
+      <w:pPr>
+        <w:rPr>
+          <w:lang w:val="en-US"/>
+        </w:rPr>
+      </w:pPr>
+      <w:r>
+        <w:rPr>
+          <w:lang w:val="en-US"/>
+        </w:rPr>
+        <w:t>Patient Id:</w:t>
+      </w:r>
+      <w:r>
+        <w:rPr>
+          <w:lang w:val="en-US"/>
+        </w:rPr>
+        <w:tab/>
+      </w:r>
+      <w:r>
+        <w:rPr>
+          <w:lang w:val="en-US"/>
+        </w:rPr>
+        <w:fldChar w:fldCharType="begin">
+          <w:ffData>
+            <w:name w:val=""/>
+            <w:enabled/>
+            <w:calcOnExit w:val="0"/>
+            <w:textInput/>
+          </w:ffData>
+        </w:fldChar>
+      </w:r>
+      <w:r>
+        <w:rPr>
+          <w:lang w:val="en-US"/>
+        </w:rPr>
+        <w:instrText xml:space="preserve"> FORMTEXT </w:instrText>
+      </w:r>
+      <w:r>
+        <w:rPr>
+          <w:lang w:val="en-US"/>
+        </w:rPr>
+      </w:r>
+      <w:r>
+        <w:rPr>
+          <w:lang w:val="en-US"/>
+        </w:rPr>
+        <w:fldChar w:fldCharType="separate"/>
+      </w:r>
+      <w:r>
+        <w:rPr>
+          <w:lang w:val="en-US"/>
+        </w:rPr>
         <w:t>p</w:t>
       </w:r>
       <w:r>
@@ -120,6 +181,36 @@
           <w:lang w:val="en-US"/>
         </w:rPr>
         <w:fldChar w:fldCharType="end"/>
+      </w:r>
+      <w:r>
+        <w:rPr>
+          <w:lang w:val="en-US"/>
+        </w:rPr>
+        <w:tab/>
+      </w:r>
+      <w:r>
+        <w:rPr>
+          <w:lang w:val="en-US"/>
+        </w:rPr>
+        <w:tab/>
+      </w:r>
+      <w:r>
+        <w:rPr>
+          <w:lang w:val="en-US"/>
+        </w:rPr>
+        <w:tab/>
+      </w:r>
+      <w:r>
+        <w:rPr>
+          <w:lang w:val="en-US"/>
+        </w:rPr>
+        <w:tab/>
+      </w:r>
+      <w:r>
+        <w:rPr>
+          <w:lang w:val="en-US"/>
+        </w:rPr>
+        <w:tab/>
       </w:r>
     </w:p>
     <w:p>
@@ -187,25 +278,19 @@
         <w:rPr>
           <w:lang w:val="en-US"/>
         </w:rPr>
-        <w:t>Jo</w:t>
-      </w:r>
-      <w:r>
-        <w:rPr>
-          <w:lang w:val="en-US"/>
-        </w:rPr>
-        <w:t>hana</w:t>
-      </w:r>
-      <w:r>
-        <w:rPr>
-          <w:lang w:val="en-US"/>
-        </w:rPr>
-        <w:t xml:space="preserve"> </w:t>
-      </w:r>
-      <w:r>
-        <w:rPr>
-          <w:lang w:val="en-US"/>
-        </w:rPr>
-        <w:t>Jones</w:t>
+        <w:t>J</w:t>
+      </w:r>
+      <w:r>
+        <w:rPr>
+          <w:lang w:val="en-US"/>
+        </w:rPr>
+        <w:t xml:space="preserve">ohanna </w:t>
+      </w:r>
+      <w:r>
+        <w:rPr>
+          <w:lang w:val="en-US"/>
+        </w:rPr>
+        <w:t>Doe</w:t>
       </w:r>
       <w:r>
         <w:rPr>
@@ -891,161 +976,6 @@
         <w:fldChar w:fldCharType="end"/>
       </w:r>
       <w:bookmarkEnd w:id="8"/>
-    </w:p>
-    <w:p>
-      <w:pPr>
-        <w:pStyle w:val="ListParagraph"/>
-        <w:numPr>
-          <w:ilvl w:val="0"/>
-          <w:numId w:val="2"/>
-        </w:numPr>
-        <w:rPr>
-          <w:lang w:val="en-US"/>
-        </w:rPr>
-      </w:pPr>
-      <w:r>
-        <w:rPr>
-          <w:lang w:val="en-US"/>
-        </w:rPr>
-        <w:t>Decision: Inflammation of urinary bladder</w:t>
-      </w:r>
-      <w:r>
-        <w:rPr>
-          <w:lang w:val="en-US"/>
-        </w:rPr>
-        <w:t xml:space="preserve">: </w:t>
-      </w:r>
-      <w:r>
-        <w:rPr>
-          <w:lang w:val="en-US"/>
-        </w:rPr>
-        <w:tab/>
-      </w:r>
-      <w:r>
-        <w:rPr>
-          <w:lang w:val="en-US"/>
-        </w:rPr>
-        <w:tab/>
-      </w:r>
-      <w:r>
-        <w:rPr>
-          <w:lang w:val="en-US"/>
-        </w:rPr>
-        <w:fldChar w:fldCharType="begin">
-          <w:ffData>
-            <w:name w:val="q7"/>
-            <w:enabled/>
-            <w:calcOnExit w:val="0"/>
-            <w:ddList>
-              <w:result w:val="1"/>
-              <w:listEntry w:val="yes"/>
-              <w:listEntry w:val="no"/>
-            </w:ddList>
-          </w:ffData>
-        </w:fldChar>
-      </w:r>
-      <w:bookmarkStart w:id="9" w:name="q7"/>
-      <w:r>
-        <w:rPr>
-          <w:lang w:val="en-US"/>
-        </w:rPr>
-        <w:instrText xml:space="preserve"> FORMDROPDOWN </w:instrText>
-      </w:r>
-      <w:r>
-        <w:rPr>
-          <w:lang w:val="en-US"/>
-        </w:rPr>
-      </w:r>
-      <w:r>
-        <w:rPr>
-          <w:lang w:val="en-US"/>
-        </w:rPr>
-        <w:fldChar w:fldCharType="separate"/>
-      </w:r>
-      <w:r>
-        <w:rPr>
-          <w:lang w:val="en-US"/>
-        </w:rPr>
-        <w:fldChar w:fldCharType="end"/>
-      </w:r>
-      <w:bookmarkEnd w:id="9"/>
-    </w:p>
-    <w:p>
-      <w:pPr>
-        <w:pStyle w:val="ListParagraph"/>
-        <w:numPr>
-          <w:ilvl w:val="0"/>
-          <w:numId w:val="2"/>
-        </w:numPr>
-        <w:rPr>
-          <w:lang w:val="en-US"/>
-        </w:rPr>
-      </w:pPr>
-      <w:r>
-        <w:rPr>
-          <w:lang w:val="en-US"/>
-        </w:rPr>
-        <w:t>Decision: Nephritis of renal pelvis origin</w:t>
-      </w:r>
-      <w:r>
-        <w:rPr>
-          <w:lang w:val="en-US"/>
-        </w:rPr>
-        <w:t>:</w:t>
-      </w:r>
-      <w:r>
-        <w:rPr>
-          <w:lang w:val="en-US"/>
-        </w:rPr>
-        <w:tab/>
-      </w:r>
-      <w:r>
-        <w:rPr>
-          <w:lang w:val="en-US"/>
-        </w:rPr>
-        <w:tab/>
-      </w:r>
-      <w:r>
-        <w:rPr>
-          <w:lang w:val="en-US"/>
-        </w:rPr>
-        <w:fldChar w:fldCharType="begin">
-          <w:ffData>
-            <w:name w:val="q8"/>
-            <w:enabled/>
-            <w:calcOnExit w:val="0"/>
-            <w:ddList>
-              <w:listEntry w:val="yes"/>
-              <w:listEntry w:val="no"/>
-            </w:ddList>
-          </w:ffData>
-        </w:fldChar>
-      </w:r>
-      <w:bookmarkStart w:id="10" w:name="q8"/>
-      <w:r>
-        <w:rPr>
-          <w:lang w:val="en-US"/>
-        </w:rPr>
-        <w:instrText xml:space="preserve"> FORMDROPDOWN </w:instrText>
-      </w:r>
-      <w:r>
-        <w:rPr>
-          <w:lang w:val="en-US"/>
-        </w:rPr>
-      </w:r>
-      <w:r>
-        <w:rPr>
-          <w:lang w:val="en-US"/>
-        </w:rPr>
-        <w:fldChar w:fldCharType="separate"/>
-      </w:r>
-      <w:r>
-        <w:rPr>
-          <w:lang w:val="en-US"/>
-        </w:rPr>
-        <w:fldChar w:fldCharType="end"/>
-      </w:r>
-      <w:bookmarkEnd w:id="10"/>
     </w:p>
     <w:p>
       <w:pPr>

</xml_diff>